<commit_message>
on behalf no word working for other users
</commit_message>
<xml_diff>
--- a/Update.docx
+++ b/Update.docx
@@ -312,7 +312,7 @@
           <w:b/>
           <w:bCs/>
         </w:rPr>
-        <w:t xml:space="preserve">Citigroup Global Markets Europe Limited</w:t>
+        <w:t>BNP Paribas</w:t>
       </w:r>
       <w:r>
         <w:rPr>
@@ -359,13 +359,13 @@
         <w:t xml:space="preserve"> </w:t>
       </w:r>
       <w:r>
-        <w:t xml:space="preserve">EUR</w:t>
+        <w:t>EUR</w:t>
       </w:r>
       <w:r>
         <w:t xml:space="preserve"> </w:t>
       </w:r>
       <w:r>
-        <w:t xml:space="preserve">19,929,140.83</w:t>
+        <w:t>99,692,945.73</w:t>
       </w:r>
       <w:r>
         <w:t>:</w:t>
@@ -513,7 +513,7 @@
               <w:pStyle w:val="CellBody"/>
             </w:pPr>
             <w:r>
-              <w:t xml:space="preserve">EUR</w:t>
+              <w:t>EUR</w:t>
             </w:r>
           </w:p>
         </w:tc>
@@ -543,7 +543,7 @@
               <w:pStyle w:val="CellBody"/>
             </w:pPr>
             <w:r>
-              <w:t xml:space="preserve">20,000,000.00</w:t>
+              <w:t>100,000,000.00</w:t>
             </w:r>
           </w:p>
         </w:tc>
@@ -573,7 +573,7 @@
               <w:pStyle w:val="CellBody"/>
             </w:pPr>
             <w:r>
-              <w:t xml:space="preserve">16/05/24</w:t>
+              <w:t>31/05/24</w:t>
             </w:r>
           </w:p>
         </w:tc>
@@ -603,7 +603,7 @@
               <w:pStyle w:val="CellBody"/>
             </w:pPr>
             <w:r>
-              <w:t xml:space="preserve">14/05/24</w:t>
+              <w:t>29/05/24</w:t>
             </w:r>
           </w:p>
         </w:tc>
@@ -1157,7 +1157,7 @@
               <w:pStyle w:val="CellBody"/>
             </w:pPr>
             <w:r>
-              <w:t xml:space="preserve">17/06/24</w:t>
+              <w:t>28/06/24</w:t>
             </w:r>
           </w:p>
         </w:tc>
@@ -1187,7 +1187,7 @@
               <w:pStyle w:val="CellBody"/>
             </w:pPr>
             <w:r>
-              <w:t xml:space="preserve">4.0%</w:t>
+              <w:t>3.96%</w:t>
             </w:r>
           </w:p>
         </w:tc>
@@ -1247,7 +1247,7 @@
               <w:pStyle w:val="CellBody"/>
             </w:pPr>
             <w:r>
-              <w:t xml:space="preserve">99.645704</w:t>
+              <w:t>99.692946</w:t>
             </w:r>
           </w:p>
         </w:tc>
@@ -1308,7 +1308,7 @@
               <w:pStyle w:val="CellBody"/>
             </w:pPr>
             <w:r>
-              <w:t xml:space="preserve">19,929,140.83</w:t>
+              <w:t>99,692,945.73</w:t>
             </w:r>
           </w:p>
         </w:tc>
@@ -1346,7 +1346,7 @@
               <w:pStyle w:val="CellBody"/>
             </w:pPr>
             <w:r>
-              <w:t xml:space="preserve">Euroclear 21159</w:t>
+              <w:t>Euroclear 99290</w:t>
             </w:r>
           </w:p>
         </w:tc>
@@ -1668,7 +1668,7 @@
               <w:spacing w:after="0"/>
             </w:pPr>
             <w:r>
-              <w:t xml:space="preserve">Euroclear 21159</w:t>
+              <w:t>Euroclear 99290</w:t>
             </w:r>
           </w:p>
           <w:p>
@@ -1749,7 +1749,7 @@
         <w:t xml:space="preserve"> </w:t>
       </w:r>
       <w:r>
-        <w:t xml:space="preserve">14/05/24</w:t>
+        <w:t>29/05/24</w:t>
       </w:r>
     </w:p>
     <w:p>
@@ -1815,7 +1815,7 @@
     <w:pPr>
       <w:pStyle w:val="DocExCode"/>
       <w:rPr>
-        <w:lang w:val="it-IT"/>
+        <w:lang w:val="en-US"/>
       </w:rPr>
     </w:pPr>
     <w:r>
@@ -1823,7 +1823,7 @@
     </w:r>
     <w:r>
       <w:rPr>
-        <w:lang w:val="it-IT"/>
+        <w:lang w:val="en-US"/>
       </w:rPr>
       <w:instrText xml:space="preserve"> DOCPROPERTY "Document number"  \* MERGEFORMAT </w:instrText>
     </w:r>
@@ -1834,9 +1834,9 @@
       <w:rPr>
         <w:b/>
         <w:bCs/>
-        <w:lang w:val="it-IT"/>
+        <w:lang w:val="en-US"/>
       </w:rPr>
-      <w:t>Errore. Nome della proprietà del documento sconosciuto.</w:t>
+      <w:t>Error! Unknown document property name.</w:t>
     </w:r>
     <w:r>
       <w:fldChar w:fldCharType="end"/>

</xml_diff>